<commit_message>
updated files as requested by Bernardo
</commit_message>
<xml_diff>
--- a/Tutorials/ecoEdChamps18/5-Tutorial_AusPlots/ecoEdChamps18_Tutorial_AusPlots_ReadMe.docx
+++ b/Tutorials/ecoEdChamps18/5-Tutorial_AusPlots/ecoEdChamps18_Tutorial_AusPlots_ReadMe.docx
@@ -39,8 +39,6 @@
       <w:r>
         <w:t>t</w:t>
       </w:r>
-      <w:bookmarkStart w:id="0" w:name="_GoBack"/>
-      <w:bookmarkEnd w:id="0"/>
       <w:r>
         <w:t>utorial at the ecoED Champions Training 2018 in Canberra. In this tutorial the use of the package ‘ausplotsR’ &amp; the ‘ausplots’ data that can be downloaded with this package are explored.</w:t>
       </w:r>
@@ -49,6 +47,8 @@
       <w:pPr>
         <w:jc w:val="both"/>
       </w:pPr>
+      <w:bookmarkStart w:id="0" w:name="_GoBack"/>
+      <w:bookmarkEnd w:id="0"/>
     </w:p>
     <w:p>
       <w:pPr>
@@ -135,7 +135,23 @@
           <w:sz w:val="20"/>
           <w:szCs w:val="20"/>
         </w:rPr>
-        <w:t>install_github("GregGuerin/ausplotsR")</w:t>
+        <w:t>install_github("</w:t>
+      </w:r>
+      <w:r>
+        <w:rPr>
+          <w:rFonts w:ascii="Times New Roman" w:hAnsi="Times New Roman" w:cs="Times New Roman"/>
+          <w:sz w:val="20"/>
+          <w:szCs w:val="20"/>
+        </w:rPr>
+        <w:t>ternaustralia</w:t>
+      </w:r>
+      <w:r>
+        <w:rPr>
+          <w:rFonts w:ascii="Times New Roman" w:hAnsi="Times New Roman" w:cs="Times New Roman"/>
+          <w:sz w:val="20"/>
+          <w:szCs w:val="20"/>
+        </w:rPr>
+        <w:t>/ausplotsR")</w:t>
       </w:r>
     </w:p>
     <w:p/>

</xml_diff>